<commit_message>
Send to the Rig
</commit_message>
<xml_diff>
--- a/The Report/Website deconstruction.docx
+++ b/The Report/Website deconstruction.docx
@@ -35,27 +35,138 @@
     </w:p>
     <w:p>
       <w:r>
-        <w:t xml:space="preserve">The Cook Well website is a recipe repository, cooking fundamental collection,  </w:t>
+        <w:t>The Cook Well website is a recipe repository</w:t>
+      </w:r>
+      <w:r>
+        <w:t xml:space="preserve"> (</w:t>
+      </w:r>
+      <w:hyperlink r:id="rId4" w:history="1">
+        <w:r>
+          <w:rPr>
+            <w:rStyle w:val="Hyperlink"/>
+          </w:rPr>
+          <w:t>https://www.cookwell.com/discover</w:t>
+        </w:r>
+      </w:hyperlink>
+      <w:r>
+        <w:t>)</w:t>
+      </w:r>
+      <w:r>
+        <w:t>, cooking fundamental collection</w:t>
+      </w:r>
+      <w:r>
+        <w:t xml:space="preserve"> (</w:t>
+      </w:r>
+      <w:hyperlink r:id="rId5" w:history="1">
+        <w:r>
+          <w:rPr>
+            <w:rStyle w:val="Hyperlink"/>
+          </w:rPr>
+          <w:t>https://www.cookwell.com/fundamentals</w:t>
+        </w:r>
+      </w:hyperlink>
+      <w:r>
+        <w:t>)</w:t>
+      </w:r>
+      <w:r>
+        <w:t>, cooking education repository</w:t>
+      </w:r>
+      <w:r>
+        <w:t xml:space="preserve"> (</w:t>
+      </w:r>
+      <w:hyperlink r:id="rId6" w:history="1">
+        <w:r>
+          <w:rPr>
+            <w:rStyle w:val="Hyperlink"/>
+          </w:rPr>
+          <w:t>https://www.cookwell.com/education</w:t>
+        </w:r>
+      </w:hyperlink>
+      <w:r>
+        <w:t>)</w:t>
+      </w:r>
+      <w:r>
+        <w:t>, newsletter director (</w:t>
+      </w:r>
+      <w:hyperlink r:id="rId7" w:history="1">
+        <w:r>
+          <w:rPr>
+            <w:rStyle w:val="Hyperlink"/>
+          </w:rPr>
+          <w:t>https://www.cookwell.com/newsletter</w:t>
+        </w:r>
+      </w:hyperlink>
+      <w:r>
+        <w:t xml:space="preserve">), </w:t>
+      </w:r>
+      <w:r>
+        <w:t>kitchen tool shop (</w:t>
+      </w:r>
+      <w:hyperlink r:id="rId8" w:history="1">
+        <w:r>
+          <w:rPr>
+            <w:rStyle w:val="Hyperlink"/>
+          </w:rPr>
+          <w:t>https://www.cookwell.com/shop</w:t>
+        </w:r>
+      </w:hyperlink>
+      <w:r>
+        <w:t>)</w:t>
+      </w:r>
+      <w:r>
+        <w:t xml:space="preserve">, there are also links to various social media such as YouTube, Instagram, TikTok and </w:t>
+      </w:r>
+      <w:proofErr w:type="spellStart"/>
+      <w:r>
+        <w:t>Xitter</w:t>
+      </w:r>
+      <w:proofErr w:type="spellEnd"/>
+      <w:r>
+        <w:t xml:space="preserve">, and a contact page </w:t>
+      </w:r>
+      <w:r>
+        <w:t>that directs to two different emails (</w:t>
+      </w:r>
+      <w:hyperlink r:id="rId9" w:history="1">
+        <w:r>
+          <w:rPr>
+            <w:rStyle w:val="Hyperlink"/>
+          </w:rPr>
+          <w:t>https://www.cookwell.com/contact</w:t>
+        </w:r>
+      </w:hyperlink>
+      <w:r>
+        <w:t>).</w:t>
       </w:r>
     </w:p>
     <w:p>
       <w:r>
-        <w:t>Purpose, functionality, take the website and the app as one.</w:t>
+        <w:t xml:space="preserve">The Cook Well website’s purpose </w:t>
+      </w:r>
+      <w:r>
+        <w:t xml:space="preserve">is stated </w:t>
+      </w:r>
+      <w:r>
+        <w:t>beforehand</w:t>
+      </w:r>
+      <w:r>
+        <w:t xml:space="preserve">. </w:t>
+      </w:r>
+      <w:r>
+        <w:t>The recipe side of the website has recipes sortable by category and tags, recipes can have multiple categories allocated to it, as well as categories sorted by mood, main ingredient, cuisine, nutrition and complexity. The fundamentals segment of the website has sections on flavour, about how the human senses influence flavour, techniques, a collection of techniques, reactions, a segment on various cooking reactions and molecules, an aside of various cooking molecules that can dictate food reactions.</w:t>
       </w:r>
     </w:p>
     <w:p>
       <w:r>
-        <w:t>The Cook Well website’s purpose is to be a recipe database, cooking fundamentals repository, equipment storefront and newsletter sign up tool. The recipe side of the website has recipes sortable by category and tags, recipes can have multiple categories allocated to it, as well as categories sorted by mood, main ingredient, cuisine, nutrition and complexity. The fundamentals segment of the website has sections on flavour, about how the human senses influence flavour, techniques, a collection of techniques, reactions, a segment on various cooking reactions and molecules, an aside of various cooking molecules that can dictate food reactions.</w:t>
+        <w:t>The Cook Well app’s purpose is close to the website, using it basically as a base, though with added framework functionality, wherein inspiration, technique and lifestyle will be added, inspiration being common form factors, techniques of how to make core elements of dishes and lifestyle being actions and habits to incorporate into daily life. Grocery templates will also be a feature, also including the inspiration, technique, lifestyle arrangement of the frameworks.</w:t>
       </w:r>
     </w:p>
     <w:p>
       <w:r>
-        <w:t>The Cook Well app’s purpose is close to the website, using it basically as a base, though with added framework functionality, wherein inspiration, technique and lifestyle will be added, inspiration being common form factors, techniques of how to make core elements of dishes and lifestyle being actions and habits to incorporate into daily life. Grocery templates will also be a feature, also including the inspiration, technique, lifestyle arrangement of the frameworks.</w:t>
-      </w:r>
-    </w:p>
-    <w:p>
-      <w:r>
         <w:t xml:space="preserve">The applicability for this website and application in relevance to my project is that, at least in regard to the website, was a core </w:t>
+      </w:r>
+      <w:r>
+        <w:t>inspiration for the idea of the project as a whole</w:t>
       </w:r>
     </w:p>
     <w:p>
@@ -63,6 +174,7 @@
         <w:pStyle w:val="Heading3"/>
       </w:pPr>
       <w:r>
+        <w:lastRenderedPageBreak/>
         <w:t>BigOven</w:t>
       </w:r>
     </w:p>
@@ -89,7 +201,6 @@
         <w:pStyle w:val="Heading3"/>
       </w:pPr>
       <w:r>
-        <w:lastRenderedPageBreak/>
         <w:t>Eat this much</w:t>
       </w:r>
     </w:p>
@@ -1023,6 +1134,29 @@
       <w:spacing w:val="5"/>
     </w:rPr>
   </w:style>
+  <w:style w:type="character" w:styleId="Hyperlink">
+    <w:name w:val="Hyperlink"/>
+    <w:basedOn w:val="DefaultParagraphFont"/>
+    <w:uiPriority w:val="99"/>
+    <w:unhideWhenUsed/>
+    <w:rsid w:val="006B21FC"/>
+    <w:rPr>
+      <w:color w:val="467886" w:themeColor="hyperlink"/>
+      <w:u w:val="single"/>
+    </w:rPr>
+  </w:style>
+  <w:style w:type="character" w:styleId="UnresolvedMention">
+    <w:name w:val="Unresolved Mention"/>
+    <w:basedOn w:val="DefaultParagraphFont"/>
+    <w:uiPriority w:val="99"/>
+    <w:semiHidden/>
+    <w:unhideWhenUsed/>
+    <w:rsid w:val="006B21FC"/>
+    <w:rPr>
+      <w:color w:val="605E5C"/>
+      <w:shd w:val="clear" w:color="auto" w:fill="E1DFDD"/>
+    </w:rPr>
+  </w:style>
 </w:styles>
 </file>
 

</xml_diff>